<commit_message>
correction deploy scripts update docs
</commit_message>
<xml_diff>
--- a/doc/2-procedure.docx
+++ b/doc/2-procedure.docx
@@ -1444,7 +1444,72 @@
           <w:szCs w:val="20"/>
           <w:lang w:val="fr-FR" w:eastAsia="zh-CN" w:bidi="hi-IN"/>
         </w:rPr>
-        <w:t>Entrez le chemin souhaité dans l’invite de commande (par défaut c’est /app/dbdata )</w:t>
+        <w:t xml:space="preserve">Entrez le chemin souhaité </w:t>
+      </w:r>
+      <w:r>
+        <w:rPr>
+          <w:rStyle w:val="Textesource"/>
+          <w:b w:val="false"/>
+          <w:i w:val="false"/>
+          <w:caps w:val="false"/>
+          <w:smallCaps w:val="false"/>
+          <w:color w:val="1F2328"/>
+          <w:spacing w:val="0"/>
+          <w:kern w:val="2"/>
+          <w:sz w:val="20"/>
+          <w:szCs w:val="20"/>
+          <w:lang w:val="fr-FR" w:eastAsia="zh-CN" w:bidi="hi-IN"/>
+        </w:rPr>
+        <w:t>(</w:t>
+      </w:r>
+      <w:r>
+        <w:rPr>
+          <w:rStyle w:val="Textesource"/>
+          <w:b/>
+          <w:bCs/>
+          <w:i w:val="false"/>
+          <w:caps w:val="false"/>
+          <w:smallCaps w:val="false"/>
+          <w:color w:val="1F2328"/>
+          <w:spacing w:val="0"/>
+          <w:kern w:val="2"/>
+          <w:sz w:val="20"/>
+          <w:szCs w:val="20"/>
+          <w:lang w:val="fr-FR" w:eastAsia="zh-CN" w:bidi="hi-IN"/>
+        </w:rPr>
+        <w:t>chemin absolu</w:t>
+      </w:r>
+      <w:r>
+        <w:rPr>
+          <w:rStyle w:val="Textesource"/>
+          <w:b w:val="false"/>
+          <w:i w:val="false"/>
+          <w:caps w:val="false"/>
+          <w:smallCaps w:val="false"/>
+          <w:color w:val="1F2328"/>
+          <w:spacing w:val="0"/>
+          <w:kern w:val="2"/>
+          <w:sz w:val="20"/>
+          <w:szCs w:val="20"/>
+          <w:lang w:val="fr-FR" w:eastAsia="zh-CN" w:bidi="hi-IN"/>
+        </w:rPr>
+        <w:t>)</w:t>
+      </w:r>
+      <w:r>
+        <w:rPr>
+          <w:rStyle w:val="Textesource"/>
+          <w:b w:val="false"/>
+          <w:i w:val="false"/>
+          <w:caps w:val="false"/>
+          <w:smallCaps w:val="false"/>
+          <w:color w:val="1F2328"/>
+          <w:spacing w:val="0"/>
+          <w:kern w:val="2"/>
+          <w:sz w:val="20"/>
+          <w:szCs w:val="20"/>
+          <w:lang w:val="fr-FR" w:eastAsia="zh-CN" w:bidi="hi-IN"/>
+        </w:rPr>
+        <w:t xml:space="preserve"> dans l’invite de commande (par défaut c’est /app/dbdata )</w:t>
       </w:r>
     </w:p>
     <w:p>
@@ -6494,9 +6559,44 @@
           <w:kern w:val="2"/>
           <w:sz w:val="20"/>
           <w:szCs w:val="20"/>
-          <w:lang w:val="fr-FR" w:eastAsia="zh-CN" w:bidi="hi-IN"/>
-        </w:rPr>
-        <w:t>~/orangeinit/config.sh</w:t>
+          <w:highlight w:val="yellow"/>
+          <w:lang w:val="fr-FR" w:eastAsia="zh-CN" w:bidi="hi-IN"/>
+        </w:rPr>
+        <w:t>~/orangeinit/config-</w:t>
+      </w:r>
+      <w:r>
+        <w:rPr>
+          <w:rStyle w:val="Textesource"/>
+          <w:b w:val="false"/>
+          <w:i w:val="false"/>
+          <w:caps w:val="false"/>
+          <w:smallCaps w:val="false"/>
+          <w:color w:val="1F2328"/>
+          <w:spacing w:val="0"/>
+          <w:kern w:val="2"/>
+          <w:sz w:val="20"/>
+          <w:szCs w:val="20"/>
+          <w:highlight w:val="yellow"/>
+          <w:lang w:val="fr-FR" w:eastAsia="zh-CN" w:bidi="hi-IN"/>
+        </w:rPr>
+        <w:t>nginx</w:t>
+      </w:r>
+      <w:r>
+        <w:rPr>
+          <w:rStyle w:val="Textesource"/>
+          <w:b w:val="false"/>
+          <w:i w:val="false"/>
+          <w:caps w:val="false"/>
+          <w:smallCaps w:val="false"/>
+          <w:color w:val="1F2328"/>
+          <w:spacing w:val="0"/>
+          <w:kern w:val="2"/>
+          <w:sz w:val="20"/>
+          <w:szCs w:val="20"/>
+          <w:highlight w:val="yellow"/>
+          <w:lang w:val="fr-FR" w:eastAsia="zh-CN" w:bidi="hi-IN"/>
+        </w:rPr>
+        <w:t>.sh</w:t>
       </w:r>
     </w:p>
     <w:p>
@@ -6610,34 +6710,52 @@
         <w:rPr>
           <w:rStyle w:val="Textesource"/>
           <w:b w:val="false"/>
-          <w:bCs/>
-          <w:i w:val="false"/>
-          <w:caps w:val="false"/>
-          <w:smallCaps w:val="false"/>
-          <w:color w:val="1F2328"/>
-          <w:spacing w:val="0"/>
-          <w:kern w:val="2"/>
-          <w:sz w:val="20"/>
-          <w:szCs w:val="20"/>
-          <w:lang w:val="fr-FR" w:eastAsia="zh-CN" w:bidi="hi-IN"/>
-        </w:rPr>
-        <w:t>telodigital.orange.com</w:t>
-      </w:r>
-      <w:r>
-        <w:rPr>
-          <w:rStyle w:val="Textesource"/>
-          <w:b w:val="false"/>
-          <w:i w:val="false"/>
-          <w:caps w:val="false"/>
-          <w:smallCaps w:val="false"/>
-          <w:color w:val="1F2328"/>
-          <w:spacing w:val="0"/>
-          <w:kern w:val="2"/>
-          <w:sz w:val="20"/>
-          <w:szCs w:val="20"/>
-          <w:lang w:val="fr-FR" w:eastAsia="zh-CN" w:bidi="hi-IN"/>
-        </w:rPr>
-        <w:t>) ce parametre sera fourni par l’équipe responsable du DNS</w:t>
+          <w:i w:val="false"/>
+          <w:caps w:val="false"/>
+          <w:smallCaps w:val="false"/>
+          <w:color w:val="1F2328"/>
+          <w:spacing w:val="0"/>
+          <w:kern w:val="2"/>
+          <w:sz w:val="20"/>
+          <w:szCs w:val="20"/>
+          <w:highlight w:val="yellow"/>
+          <w:lang w:val="fr-FR" w:eastAsia="zh-CN" w:bidi="hi-IN"/>
+        </w:rPr>
+        <w:t>.</w:t>
+      </w:r>
+      <w:r>
+        <w:rPr>
+          <w:rStyle w:val="Textesource"/>
+          <w:b w:val="false"/>
+          <w:bCs/>
+          <w:i w:val="false"/>
+          <w:caps w:val="false"/>
+          <w:smallCaps w:val="false"/>
+          <w:color w:val="1F2328"/>
+          <w:spacing w:val="0"/>
+          <w:kern w:val="2"/>
+          <w:sz w:val="20"/>
+          <w:szCs w:val="20"/>
+          <w:highlight w:val="yellow"/>
+          <w:lang w:val="fr-FR" w:eastAsia="zh-CN" w:bidi="hi-IN"/>
+        </w:rPr>
+        <w:t>orange.int</w:t>
+      </w:r>
+      <w:r>
+        <w:rPr>
+          <w:rStyle w:val="Textesource"/>
+          <w:b w:val="false"/>
+          <w:i w:val="false"/>
+          <w:caps w:val="false"/>
+          <w:smallCaps w:val="false"/>
+          <w:color w:val="1F2328"/>
+          <w:spacing w:val="0"/>
+          <w:kern w:val="2"/>
+          <w:sz w:val="20"/>
+          <w:szCs w:val="20"/>
+          <w:lang w:val="fr-FR" w:eastAsia="zh-CN" w:bidi="hi-IN"/>
+        </w:rPr>
+        <w:t>) ce paramètre sera fourni par l’équipe responsable du DNS</w:t>
       </w:r>
     </w:p>
     <w:p>
@@ -6714,7 +6832,79 @@
           <w:szCs w:val="20"/>
           <w:lang w:val="fr-FR" w:eastAsia="zh-CN" w:bidi="hi-IN"/>
         </w:rPr>
-        <w:t>Normalement les applications devront être accessible depuis les liens corrects (exemple si on suppose que le dns était  telodigital.orange.com)</w:t>
+        <w:t xml:space="preserve">Normalement les applications devront être accessible depuis les liens corrects (exemple si on suppose que le dns </w:t>
+      </w:r>
+      <w:r>
+        <w:rPr>
+          <w:rStyle w:val="Textesource"/>
+          <w:rFonts w:eastAsia="Noto Sans Mono CJK SC" w:cs="Liberation Mono" w:ascii="Liberation Mono" w:hAnsi="Liberation Mono"/>
+          <w:b w:val="false"/>
+          <w:bCs w:val="false"/>
+          <w:i w:val="false"/>
+          <w:caps w:val="false"/>
+          <w:smallCaps w:val="false"/>
+          <w:color w:val="1F2328"/>
+          <w:spacing w:val="0"/>
+          <w:kern w:val="2"/>
+          <w:sz w:val="20"/>
+          <w:szCs w:val="20"/>
+          <w:lang w:val="fr-FR" w:eastAsia="zh-CN" w:bidi="hi-IN"/>
+        </w:rPr>
+        <w:t>est</w:t>
+      </w:r>
+      <w:r>
+        <w:rPr>
+          <w:rStyle w:val="Textesource"/>
+          <w:rFonts w:ascii="Liberation Mono" w:hAnsi="Liberation Mono"/>
+          <w:b w:val="false"/>
+          <w:bCs w:val="false"/>
+          <w:i w:val="false"/>
+          <w:caps w:val="false"/>
+          <w:smallCaps w:val="false"/>
+          <w:color w:val="1F2328"/>
+          <w:spacing w:val="0"/>
+          <w:kern w:val="2"/>
+          <w:sz w:val="20"/>
+          <w:szCs w:val="20"/>
+          <w:lang w:val="fr-FR" w:eastAsia="zh-CN" w:bidi="hi-IN"/>
+        </w:rPr>
+        <w:t xml:space="preserve">  </w:t>
+      </w:r>
+      <w:r>
+        <w:rPr>
+          <w:rStyle w:val="Textesource"/>
+          <w:rFonts w:eastAsia="Noto Sans Mono CJK SC" w:cs="Liberation Mono" w:ascii="Liberation Mono" w:hAnsi="Liberation Mono"/>
+          <w:b w:val="false"/>
+          <w:bCs w:val="false"/>
+          <w:i w:val="false"/>
+          <w:caps w:val="false"/>
+          <w:smallCaps w:val="false"/>
+          <w:color w:val="1F2328"/>
+          <w:spacing w:val="0"/>
+          <w:kern w:val="2"/>
+          <w:sz w:val="20"/>
+          <w:szCs w:val="20"/>
+          <w:lang w:val="fr-FR" w:eastAsia="zh-CN" w:bidi="hi-IN"/>
+        </w:rPr>
+        <w:t>orange.int</w:t>
+      </w:r>
+      <w:r>
+        <w:rPr>
+          <w:rStyle w:val="Textesource"/>
+          <w:rFonts w:ascii="Liberation Mono" w:hAnsi="Liberation Mono"/>
+          <w:b w:val="false"/>
+          <w:bCs w:val="false"/>
+          <w:i w:val="false"/>
+          <w:caps w:val="false"/>
+          <w:smallCaps w:val="false"/>
+          <w:color w:val="1F2328"/>
+          <w:spacing w:val="0"/>
+          <w:kern w:val="2"/>
+          <w:sz w:val="20"/>
+          <w:szCs w:val="20"/>
+          <w:lang w:val="fr-FR" w:eastAsia="zh-CN" w:bidi="hi-IN"/>
+        </w:rPr>
+        <w:t>)</w:t>
       </w:r>
     </w:p>
     <w:p>
@@ -6777,7 +6967,25 @@
           <w:szCs w:val="20"/>
           <w:lang w:val="fr-FR" w:eastAsia="zh-CN" w:bidi="hi-IN"/>
         </w:rPr>
-        <w:t>http://apps.telodigital.orange.com</w:t>
+        <w:t>http://apps.</w:t>
+      </w:r>
+      <w:r>
+        <w:rPr>
+          <w:rStyle w:val="Textesource"/>
+          <w:rFonts w:eastAsia="Noto Sans Mono CJK SC" w:cs="Liberation Mono" w:ascii="Liberation Mono" w:hAnsi="Liberation Mono"/>
+          <w:b w:val="false"/>
+          <w:bCs w:val="false"/>
+          <w:i w:val="false"/>
+          <w:caps w:val="false"/>
+          <w:smallCaps w:val="false"/>
+          <w:color w:val="1F2328"/>
+          <w:spacing w:val="0"/>
+          <w:kern w:val="2"/>
+          <w:sz w:val="20"/>
+          <w:szCs w:val="20"/>
+          <w:lang w:val="fr-FR" w:eastAsia="zh-CN" w:bidi="hi-IN"/>
+        </w:rPr>
+        <w:t>orange.int</w:t>
       </w:r>
     </w:p>
     <w:p>
@@ -6804,7 +7012,25 @@
           <w:szCs w:val="20"/>
           <w:lang w:val="fr-FR" w:eastAsia="zh-CN" w:bidi="hi-IN"/>
         </w:rPr>
-        <w:t>http://iadmin.telodigital.orange.com</w:t>
+        <w:t>http://iadmin.</w:t>
+      </w:r>
+      <w:r>
+        <w:rPr>
+          <w:rStyle w:val="Textesource"/>
+          <w:rFonts w:eastAsia="Noto Sans Mono CJK SC" w:cs="Liberation Mono" w:ascii="Liberation Mono" w:hAnsi="Liberation Mono"/>
+          <w:b w:val="false"/>
+          <w:bCs w:val="false"/>
+          <w:i w:val="false"/>
+          <w:caps w:val="false"/>
+          <w:smallCaps w:val="false"/>
+          <w:color w:val="1F2328"/>
+          <w:spacing w:val="0"/>
+          <w:kern w:val="2"/>
+          <w:sz w:val="20"/>
+          <w:szCs w:val="20"/>
+          <w:lang w:val="fr-FR" w:eastAsia="zh-CN" w:bidi="hi-IN"/>
+        </w:rPr>
+        <w:t>orange.int</w:t>
       </w:r>
     </w:p>
     <w:p>
@@ -6831,7 +7057,25 @@
           <w:szCs w:val="20"/>
           <w:lang w:val="fr-FR" w:eastAsia="zh-CN" w:bidi="hi-IN"/>
         </w:rPr>
-        <w:t>http://sdm.telodigital.orange.com</w:t>
+        <w:t>http://sdm.</w:t>
+      </w:r>
+      <w:r>
+        <w:rPr>
+          <w:rStyle w:val="Textesource"/>
+          <w:rFonts w:eastAsia="Noto Sans Mono CJK SC" w:cs="Liberation Mono" w:ascii="Liberation Mono" w:hAnsi="Liberation Mono"/>
+          <w:b w:val="false"/>
+          <w:bCs w:val="false"/>
+          <w:i w:val="false"/>
+          <w:caps w:val="false"/>
+          <w:smallCaps w:val="false"/>
+          <w:color w:val="1F2328"/>
+          <w:spacing w:val="0"/>
+          <w:kern w:val="2"/>
+          <w:sz w:val="20"/>
+          <w:szCs w:val="20"/>
+          <w:lang w:val="fr-FR" w:eastAsia="zh-CN" w:bidi="hi-IN"/>
+        </w:rPr>
+        <w:t>orange.int</w:t>
       </w:r>
     </w:p>
     <w:p>
@@ -6858,7 +7102,25 @@
           <w:szCs w:val="20"/>
           <w:lang w:val="fr-FR" w:eastAsia="zh-CN" w:bidi="hi-IN"/>
         </w:rPr>
-        <w:t>http://ilogistics.telodigital.orange.com</w:t>
+        <w:t>http://ilogistics.</w:t>
+      </w:r>
+      <w:r>
+        <w:rPr>
+          <w:rStyle w:val="Textesource"/>
+          <w:rFonts w:eastAsia="Noto Sans Mono CJK SC" w:cs="Liberation Mono" w:ascii="Liberation Mono" w:hAnsi="Liberation Mono"/>
+          <w:b w:val="false"/>
+          <w:bCs w:val="false"/>
+          <w:i w:val="false"/>
+          <w:caps w:val="false"/>
+          <w:smallCaps w:val="false"/>
+          <w:color w:val="1F2328"/>
+          <w:spacing w:val="0"/>
+          <w:kern w:val="2"/>
+          <w:sz w:val="20"/>
+          <w:szCs w:val="20"/>
+          <w:lang w:val="fr-FR" w:eastAsia="zh-CN" w:bidi="hi-IN"/>
+        </w:rPr>
+        <w:t>orange.int</w:t>
       </w:r>
     </w:p>
     <w:p>
@@ -6885,7 +7147,25 @@
           <w:szCs w:val="20"/>
           <w:lang w:val="fr-FR" w:eastAsia="zh-CN" w:bidi="hi-IN"/>
         </w:rPr>
-        <w:t>http://ibuy.orange.telodigital.com</w:t>
+        <w:t>http://ibuy.</w:t>
+      </w:r>
+      <w:r>
+        <w:rPr>
+          <w:rStyle w:val="Textesource"/>
+          <w:rFonts w:eastAsia="Noto Sans Mono CJK SC" w:cs="Liberation Mono" w:ascii="Liberation Mono" w:hAnsi="Liberation Mono"/>
+          <w:b w:val="false"/>
+          <w:bCs w:val="false"/>
+          <w:i w:val="false"/>
+          <w:caps w:val="false"/>
+          <w:smallCaps w:val="false"/>
+          <w:color w:val="1F2328"/>
+          <w:spacing w:val="0"/>
+          <w:kern w:val="2"/>
+          <w:sz w:val="20"/>
+          <w:szCs w:val="20"/>
+          <w:lang w:val="fr-FR" w:eastAsia="zh-CN" w:bidi="hi-IN"/>
+        </w:rPr>
+        <w:t>orange.int</w:t>
       </w:r>
     </w:p>
     <w:p>
@@ -6912,7 +7192,25 @@
           <w:szCs w:val="20"/>
           <w:lang w:val="fr-FR" w:eastAsia="zh-CN" w:bidi="hi-IN"/>
         </w:rPr>
-        <w:t>http://qr.telodigital.orange.com</w:t>
+        <w:t>http://qr.</w:t>
+      </w:r>
+      <w:r>
+        <w:rPr>
+          <w:rStyle w:val="Textesource"/>
+          <w:rFonts w:eastAsia="Noto Sans Mono CJK SC" w:cs="Liberation Mono" w:ascii="Liberation Mono" w:hAnsi="Liberation Mono"/>
+          <w:b w:val="false"/>
+          <w:bCs w:val="false"/>
+          <w:i w:val="false"/>
+          <w:caps w:val="false"/>
+          <w:smallCaps w:val="false"/>
+          <w:color w:val="1F2328"/>
+          <w:spacing w:val="0"/>
+          <w:kern w:val="2"/>
+          <w:sz w:val="20"/>
+          <w:szCs w:val="20"/>
+          <w:lang w:val="fr-FR" w:eastAsia="zh-CN" w:bidi="hi-IN"/>
+        </w:rPr>
+        <w:t>orange.int</w:t>
       </w:r>
     </w:p>
     <w:p>
@@ -6939,7 +7237,25 @@
           <w:szCs w:val="20"/>
           <w:lang w:val="fr-FR" w:eastAsia="zh-CN" w:bidi="hi-IN"/>
         </w:rPr>
-        <w:t>http://public.telodigital.orange.com</w:t>
+        <w:t>http://public.</w:t>
+      </w:r>
+      <w:r>
+        <w:rPr>
+          <w:rStyle w:val="Textesource"/>
+          <w:rFonts w:eastAsia="Noto Sans Mono CJK SC" w:cs="Liberation Mono" w:ascii="Liberation Mono" w:hAnsi="Liberation Mono"/>
+          <w:b w:val="false"/>
+          <w:bCs w:val="false"/>
+          <w:i w:val="false"/>
+          <w:caps w:val="false"/>
+          <w:smallCaps w:val="false"/>
+          <w:color w:val="1F2328"/>
+          <w:spacing w:val="0"/>
+          <w:kern w:val="2"/>
+          <w:sz w:val="20"/>
+          <w:szCs w:val="20"/>
+          <w:lang w:val="fr-FR" w:eastAsia="zh-CN" w:bidi="hi-IN"/>
+        </w:rPr>
+        <w:t>orange.int</w:t>
       </w:r>
     </w:p>
     <w:p>
@@ -7750,7 +8066,7 @@
           <w:szCs w:val="20"/>
           <w:lang w:val="fr-FR" w:eastAsia="zh-CN" w:bidi="hi-IN"/>
         </w:rPr>
-        <w:t>telodigtal.orange.com</w:t>
+        <w:t>orange.int</w:t>
       </w:r>
       <w:r>
         <w:rPr>
@@ -8107,7 +8423,7 @@
           <w:highlight w:val="yellow"/>
           <w:lang w:val="fr-FR" w:eastAsia="zh-CN" w:bidi="hi-IN"/>
         </w:rPr>
-        <w:t>telodigital.orange.com</w:t>
+        <w:t>orange.int</w:t>
       </w:r>
     </w:p>
     <w:p>
@@ -9043,7 +9359,43 @@
           <w:highlight w:val="yellow"/>
           <w:lang w:val="fr-FR" w:eastAsia="zh-CN" w:bidi="hi-IN"/>
         </w:rPr>
-        <w:t>~/orangeinit/config.sh</w:t>
+        <w:t>~/orangeinit/config-</w:t>
+      </w:r>
+      <w:r>
+        <w:rPr>
+          <w:rStyle w:val="Textesource"/>
+          <w:b w:val="false"/>
+          <w:bCs/>
+          <w:i w:val="false"/>
+          <w:caps w:val="false"/>
+          <w:smallCaps w:val="false"/>
+          <w:color w:val="1F2328"/>
+          <w:spacing w:val="0"/>
+          <w:kern w:val="2"/>
+          <w:sz w:val="20"/>
+          <w:szCs w:val="20"/>
+          <w:highlight w:val="yellow"/>
+          <w:lang w:val="fr-FR" w:eastAsia="zh-CN" w:bidi="hi-IN"/>
+        </w:rPr>
+        <w:t>nginx</w:t>
+      </w:r>
+      <w:r>
+        <w:rPr>
+          <w:rStyle w:val="Textesource"/>
+          <w:b w:val="false"/>
+          <w:bCs/>
+          <w:i w:val="false"/>
+          <w:caps w:val="false"/>
+          <w:smallCaps w:val="false"/>
+          <w:color w:val="1F2328"/>
+          <w:spacing w:val="0"/>
+          <w:kern w:val="2"/>
+          <w:sz w:val="20"/>
+          <w:szCs w:val="20"/>
+          <w:highlight w:val="yellow"/>
+          <w:lang w:val="fr-FR" w:eastAsia="zh-CN" w:bidi="hi-IN"/>
+        </w:rPr>
+        <w:t>.sh</w:t>
       </w:r>
     </w:p>
     <w:p>
@@ -9160,6 +9512,23 @@
       <w:r>
         <w:rPr>
           <w:rStyle w:val="Textesource"/>
+          <w:b w:val="false"/>
+          <w:i w:val="false"/>
+          <w:caps w:val="false"/>
+          <w:smallCaps w:val="false"/>
+          <w:color w:val="1F2328"/>
+          <w:spacing w:val="0"/>
+          <w:kern w:val="2"/>
+          <w:sz w:val="20"/>
+          <w:szCs w:val="20"/>
+          <w:highlight w:val="yellow"/>
+          <w:lang w:val="fr-FR" w:eastAsia="zh-CN" w:bidi="hi-IN"/>
+        </w:rPr>
+        <w:t>.</w:t>
+      </w:r>
+      <w:r>
+        <w:rPr>
+          <w:rStyle w:val="Textesource"/>
           <w:b/>
           <w:bCs/>
           <w:i w:val="false"/>
@@ -9170,9 +9539,10 @@
           <w:kern w:val="2"/>
           <w:sz w:val="20"/>
           <w:szCs w:val="20"/>
-          <w:lang w:val="fr-FR" w:eastAsia="zh-CN" w:bidi="hi-IN"/>
-        </w:rPr>
-        <w:t>telodigital.orange.com</w:t>
+          <w:highlight w:val="yellow"/>
+          <w:lang w:val="fr-FR" w:eastAsia="zh-CN" w:bidi="hi-IN"/>
+        </w:rPr>
+        <w:t>orange.int</w:t>
       </w:r>
       <w:r>
         <w:rPr>
@@ -9347,7 +9717,25 @@
           <w:szCs w:val="20"/>
           <w:lang w:val="fr-FR" w:eastAsia="zh-CN" w:bidi="hi-IN"/>
         </w:rPr>
-        <w:t>https://apps.telodigital.orange.com</w:t>
+        <w:t>https://apps.</w:t>
+      </w:r>
+      <w:r>
+        <w:rPr>
+          <w:rStyle w:val="Textesource"/>
+          <w:rFonts w:eastAsia="Noto Sans Mono CJK SC" w:cs="Liberation Mono" w:ascii="Liberation Mono" w:hAnsi="Liberation Mono"/>
+          <w:b w:val="false"/>
+          <w:bCs w:val="false"/>
+          <w:i w:val="false"/>
+          <w:caps w:val="false"/>
+          <w:smallCaps w:val="false"/>
+          <w:color w:val="1F2328"/>
+          <w:spacing w:val="0"/>
+          <w:kern w:val="2"/>
+          <w:sz w:val="20"/>
+          <w:szCs w:val="20"/>
+          <w:lang w:val="fr-FR" w:eastAsia="zh-CN" w:bidi="hi-IN"/>
+        </w:rPr>
+        <w:t>orange.int</w:t>
       </w:r>
     </w:p>
     <w:p>
@@ -9374,7 +9762,25 @@
           <w:szCs w:val="20"/>
           <w:lang w:val="fr-FR" w:eastAsia="zh-CN" w:bidi="hi-IN"/>
         </w:rPr>
-        <w:t>https://iadmin.telodigital.orange.com</w:t>
+        <w:t>https://iadmin.</w:t>
+      </w:r>
+      <w:r>
+        <w:rPr>
+          <w:rStyle w:val="Textesource"/>
+          <w:rFonts w:eastAsia="Noto Sans Mono CJK SC" w:cs="Liberation Mono" w:ascii="Liberation Mono" w:hAnsi="Liberation Mono"/>
+          <w:b w:val="false"/>
+          <w:bCs w:val="false"/>
+          <w:i w:val="false"/>
+          <w:caps w:val="false"/>
+          <w:smallCaps w:val="false"/>
+          <w:color w:val="1F2328"/>
+          <w:spacing w:val="0"/>
+          <w:kern w:val="2"/>
+          <w:sz w:val="20"/>
+          <w:szCs w:val="20"/>
+          <w:lang w:val="fr-FR" w:eastAsia="zh-CN" w:bidi="hi-IN"/>
+        </w:rPr>
+        <w:t>orange.int</w:t>
       </w:r>
     </w:p>
     <w:p>
@@ -9401,7 +9807,25 @@
           <w:szCs w:val="20"/>
           <w:lang w:val="fr-FR" w:eastAsia="zh-CN" w:bidi="hi-IN"/>
         </w:rPr>
-        <w:t>https://sdm.telodigital.orange.com</w:t>
+        <w:t>https://sdm..</w:t>
+      </w:r>
+      <w:r>
+        <w:rPr>
+          <w:rStyle w:val="Textesource"/>
+          <w:rFonts w:eastAsia="Noto Sans Mono CJK SC" w:cs="Liberation Mono" w:ascii="Liberation Mono" w:hAnsi="Liberation Mono"/>
+          <w:b w:val="false"/>
+          <w:bCs w:val="false"/>
+          <w:i w:val="false"/>
+          <w:caps w:val="false"/>
+          <w:smallCaps w:val="false"/>
+          <w:color w:val="1F2328"/>
+          <w:spacing w:val="0"/>
+          <w:kern w:val="2"/>
+          <w:sz w:val="20"/>
+          <w:szCs w:val="20"/>
+          <w:lang w:val="fr-FR" w:eastAsia="zh-CN" w:bidi="hi-IN"/>
+        </w:rPr>
+        <w:t>orange.int</w:t>
       </w:r>
     </w:p>
     <w:p>
@@ -9428,7 +9852,25 @@
           <w:szCs w:val="20"/>
           <w:lang w:val="fr-FR" w:eastAsia="zh-CN" w:bidi="hi-IN"/>
         </w:rPr>
-        <w:t>https://ilogistics.telodigital.orange.com</w:t>
+        <w:t>https://ilogistics.</w:t>
+      </w:r>
+      <w:r>
+        <w:rPr>
+          <w:rStyle w:val="Textesource"/>
+          <w:rFonts w:eastAsia="Noto Sans Mono CJK SC" w:cs="Liberation Mono" w:ascii="Liberation Mono" w:hAnsi="Liberation Mono"/>
+          <w:b w:val="false"/>
+          <w:bCs w:val="false"/>
+          <w:i w:val="false"/>
+          <w:caps w:val="false"/>
+          <w:smallCaps w:val="false"/>
+          <w:color w:val="1F2328"/>
+          <w:spacing w:val="0"/>
+          <w:kern w:val="2"/>
+          <w:sz w:val="20"/>
+          <w:szCs w:val="20"/>
+          <w:lang w:val="fr-FR" w:eastAsia="zh-CN" w:bidi="hi-IN"/>
+        </w:rPr>
+        <w:t>orange.int</w:t>
       </w:r>
     </w:p>
     <w:p>
@@ -9455,7 +9897,25 @@
           <w:szCs w:val="20"/>
           <w:lang w:val="fr-FR" w:eastAsia="zh-CN" w:bidi="hi-IN"/>
         </w:rPr>
-        <w:t>https://ibuy.orange.telodigital.com</w:t>
+        <w:t>https://ibuy.</w:t>
+      </w:r>
+      <w:r>
+        <w:rPr>
+          <w:rStyle w:val="Textesource"/>
+          <w:rFonts w:eastAsia="Noto Sans Mono CJK SC" w:cs="Liberation Mono" w:ascii="Liberation Mono" w:hAnsi="Liberation Mono"/>
+          <w:b w:val="false"/>
+          <w:bCs w:val="false"/>
+          <w:i w:val="false"/>
+          <w:caps w:val="false"/>
+          <w:smallCaps w:val="false"/>
+          <w:color w:val="1F2328"/>
+          <w:spacing w:val="0"/>
+          <w:kern w:val="2"/>
+          <w:sz w:val="20"/>
+          <w:szCs w:val="20"/>
+          <w:lang w:val="fr-FR" w:eastAsia="zh-CN" w:bidi="hi-IN"/>
+        </w:rPr>
+        <w:t>orange.int</w:t>
       </w:r>
     </w:p>
     <w:p>
@@ -9482,7 +9942,25 @@
           <w:szCs w:val="20"/>
           <w:lang w:val="fr-FR" w:eastAsia="zh-CN" w:bidi="hi-IN"/>
         </w:rPr>
-        <w:t>https://qr.telodigital.orange.com</w:t>
+        <w:t>https://qr.</w:t>
+      </w:r>
+      <w:r>
+        <w:rPr>
+          <w:rStyle w:val="Textesource"/>
+          <w:rFonts w:eastAsia="Noto Sans Mono CJK SC" w:cs="Liberation Mono" w:ascii="Liberation Mono" w:hAnsi="Liberation Mono"/>
+          <w:b w:val="false"/>
+          <w:bCs w:val="false"/>
+          <w:i w:val="false"/>
+          <w:caps w:val="false"/>
+          <w:smallCaps w:val="false"/>
+          <w:color w:val="1F2328"/>
+          <w:spacing w:val="0"/>
+          <w:kern w:val="2"/>
+          <w:sz w:val="20"/>
+          <w:szCs w:val="20"/>
+          <w:lang w:val="fr-FR" w:eastAsia="zh-CN" w:bidi="hi-IN"/>
+        </w:rPr>
+        <w:t>orange.int</w:t>
       </w:r>
     </w:p>
     <w:p>
@@ -9511,7 +9989,25 @@
           <w:szCs w:val="20"/>
           <w:lang w:val="fr-FR" w:eastAsia="zh-CN" w:bidi="hi-IN"/>
         </w:rPr>
-        <w:t>https://public.telodigital.orange.com</w:t>
+        <w:t>https://public.</w:t>
+      </w:r>
+      <w:r>
+        <w:rPr>
+          <w:rStyle w:val="Textesource"/>
+          <w:rFonts w:eastAsia="Noto Sans Mono CJK SC" w:cs="Liberation Mono" w:ascii="Liberation Mono" w:hAnsi="Liberation Mono"/>
+          <w:b w:val="false"/>
+          <w:bCs w:val="false"/>
+          <w:i w:val="false"/>
+          <w:caps w:val="false"/>
+          <w:smallCaps w:val="false"/>
+          <w:color w:val="1F2328"/>
+          <w:spacing w:val="0"/>
+          <w:kern w:val="2"/>
+          <w:sz w:val="20"/>
+          <w:szCs w:val="20"/>
+          <w:lang w:val="fr-FR" w:eastAsia="zh-CN" w:bidi="hi-IN"/>
+        </w:rPr>
+        <w:t>orange.int</w:t>
       </w:r>
     </w:p>
     <w:p>

</xml_diff>